<commit_message>
fix(readme and srs): update srs and readme
</commit_message>
<xml_diff>
--- a/IEEE_SRS_-_SRE_BAKSO_PENTOL.docx
+++ b/IEEE_SRS_-_SRE_BAKSO_PENTOL.docx
@@ -87,7 +87,7 @@
     <w:p>
       <w:pPr>
         <w:pStyle w:val="ByLine"/>
-        <w:spacing w:after="0"/>
+        <w:spacing w:before="0" w:after="0" w:line="360" w:lineRule="auto"/>
         <w:rPr>
           <w:rFonts w:ascii="Times New Roman" w:hAnsi="Times New Roman"/>
           <w:lang w:val="id-ID"/>
@@ -98,6 +98,90 @@
           <w:rFonts w:ascii="Times New Roman" w:hAnsi="Times New Roman"/>
         </w:rPr>
         <w:t xml:space="preserve">Prepared by </w:t>
+      </w:r>
+    </w:p>
+    <w:p>
+      <w:pPr>
+        <w:pStyle w:val="ByLine"/>
+        <w:spacing w:before="0" w:after="0" w:line="360" w:lineRule="auto"/>
+        <w:rPr>
+          <w:rFonts w:ascii="Times New Roman" w:hAnsi="Times New Roman"/>
+          <w:sz w:val="24"/>
+          <w:szCs w:val="24"/>
+          <w:lang w:val="id-ID"/>
+        </w:rPr>
+      </w:pPr>
+      <w:r>
+        <w:rPr>
+          <w:rFonts w:ascii="Times New Roman" w:hAnsi="Times New Roman"/>
+          <w:sz w:val="24"/>
+          <w:szCs w:val="24"/>
+          <w:lang w:val="id-ID"/>
+        </w:rPr>
+        <w:t>1122140055 – Fendi Andriyanto</w:t>
+      </w:r>
+    </w:p>
+    <w:p>
+      <w:pPr>
+        <w:pStyle w:val="ByLine"/>
+        <w:spacing w:before="0" w:after="0" w:line="360" w:lineRule="auto"/>
+        <w:rPr>
+          <w:rFonts w:ascii="Times New Roman" w:hAnsi="Times New Roman"/>
+          <w:sz w:val="24"/>
+          <w:szCs w:val="24"/>
+          <w:lang w:val="id-ID"/>
+        </w:rPr>
+      </w:pPr>
+      <w:r>
+        <w:rPr>
+          <w:rFonts w:ascii="Times New Roman" w:hAnsi="Times New Roman"/>
+          <w:sz w:val="24"/>
+          <w:szCs w:val="24"/>
+          <w:lang w:val="id-ID"/>
+        </w:rPr>
+        <w:t>1122140051 – Rizqiansyah Ramadhan</w:t>
+      </w:r>
+    </w:p>
+    <w:p>
+      <w:pPr>
+        <w:pStyle w:val="ByLine"/>
+        <w:spacing w:before="0" w:after="0" w:line="360" w:lineRule="auto"/>
+        <w:rPr>
+          <w:rFonts w:ascii="Times New Roman" w:hAnsi="Times New Roman"/>
+          <w:sz w:val="24"/>
+          <w:szCs w:val="24"/>
+          <w:lang w:val="id-ID"/>
+        </w:rPr>
+      </w:pPr>
+      <w:r>
+        <w:rPr>
+          <w:rFonts w:ascii="Times New Roman" w:hAnsi="Times New Roman"/>
+          <w:sz w:val="24"/>
+          <w:szCs w:val="24"/>
+          <w:lang w:val="id-ID"/>
+        </w:rPr>
+        <w:t>1122140098 – Andreas Renaldo C.M</w:t>
+      </w:r>
+    </w:p>
+    <w:p>
+      <w:pPr>
+        <w:pStyle w:val="ByLine"/>
+        <w:spacing w:before="0" w:after="0" w:line="360" w:lineRule="auto"/>
+        <w:rPr>
+          <w:rFonts w:ascii="Times New Roman" w:hAnsi="Times New Roman"/>
+          <w:sz w:val="24"/>
+          <w:szCs w:val="24"/>
+          <w:lang w:val="id-ID"/>
+        </w:rPr>
+      </w:pPr>
+      <w:r>
+        <w:rPr>
+          <w:rFonts w:ascii="Times New Roman" w:hAnsi="Times New Roman"/>
+          <w:sz w:val="24"/>
+          <w:szCs w:val="24"/>
+          <w:lang w:val="id-ID"/>
+        </w:rPr>
+        <w:t>1122140088 – Lukman Hakim</w:t>
       </w:r>
     </w:p>
     <w:p>
@@ -109,38 +193,6 @@
           <w:lang w:val="id-ID"/>
         </w:rPr>
       </w:pPr>
-      <w:r>
-        <w:rPr>
-          <w:rFonts w:ascii="Times New Roman" w:hAnsi="Times New Roman"/>
-        </w:rPr>
-        <w:t>&lt;</w:t>
-      </w:r>
-      <w:r>
-        <w:rPr>
-          <w:rFonts w:ascii="Times New Roman" w:hAnsi="Times New Roman"/>
-          <w:lang w:val="id-ID"/>
-        </w:rPr>
-        <w:t>Nim</w:t>
-      </w:r>
-      <w:r>
-        <w:rPr>
-          <w:rFonts w:ascii="Times New Roman" w:hAnsi="Times New Roman"/>
-        </w:rPr>
-        <w:t xml:space="preserve"> 1</w:t>
-      </w:r>
-      <w:r>
-        <w:rPr>
-          <w:rFonts w:ascii="Times New Roman" w:hAnsi="Times New Roman"/>
-          <w:lang w:val="id-ID"/>
-        </w:rPr>
-        <w:t xml:space="preserve"> - Nama</w:t>
-      </w:r>
-      <w:r>
-        <w:rPr>
-          <w:rFonts w:ascii="Times New Roman" w:hAnsi="Times New Roman"/>
-        </w:rPr>
-        <w:t>&gt;</w:t>
-      </w:r>
     </w:p>
     <w:p>
       <w:pPr>
@@ -148,165 +200,17 @@
         <w:spacing w:before="0" w:after="0"/>
         <w:rPr>
           <w:rFonts w:ascii="Times New Roman" w:hAnsi="Times New Roman"/>
-        </w:rPr>
-      </w:pPr>
-      <w:r>
-        <w:rPr>
-          <w:rFonts w:ascii="Times New Roman" w:hAnsi="Times New Roman"/>
-        </w:rPr>
-        <w:t>&lt;</w:t>
-      </w:r>
-      <w:r>
-        <w:rPr>
-          <w:rFonts w:ascii="Times New Roman" w:hAnsi="Times New Roman"/>
-          <w:lang w:val="id-ID"/>
-        </w:rPr>
-        <w:t>Nim</w:t>
-      </w:r>
-      <w:r>
-        <w:rPr>
-          <w:rFonts w:ascii="Times New Roman" w:hAnsi="Times New Roman"/>
-        </w:rPr>
-        <w:t xml:space="preserve"> 2</w:t>
-      </w:r>
-      <w:r>
-        <w:rPr>
-          <w:rFonts w:ascii="Times New Roman" w:hAnsi="Times New Roman"/>
-          <w:lang w:val="id-ID"/>
-        </w:rPr>
-        <w:t xml:space="preserve"> - Nama</w:t>
-      </w:r>
-      <w:r>
-        <w:rPr>
-          <w:rFonts w:ascii="Times New Roman" w:hAnsi="Times New Roman"/>
-        </w:rPr>
-        <w:t>&gt;</w:t>
-      </w:r>
+          <w:lang w:val="id-ID"/>
+        </w:rPr>
+      </w:pPr>
     </w:p>
     <w:p>
       <w:pPr>
         <w:pStyle w:val="ByLine"/>
-        <w:spacing w:before="0" w:after="0"/>
-        <w:rPr>
-          <w:rFonts w:ascii="Times New Roman" w:hAnsi="Times New Roman"/>
-        </w:rPr>
-      </w:pPr>
-      <w:r>
-        <w:rPr>
-          <w:rFonts w:ascii="Times New Roman" w:hAnsi="Times New Roman"/>
-        </w:rPr>
-        <w:t>&lt;</w:t>
-      </w:r>
-      <w:r>
-        <w:rPr>
-          <w:rFonts w:ascii="Times New Roman" w:hAnsi="Times New Roman"/>
-          <w:lang w:val="id-ID"/>
-        </w:rPr>
-        <w:t>Nim</w:t>
-      </w:r>
-      <w:r>
-        <w:rPr>
-          <w:rFonts w:ascii="Times New Roman" w:hAnsi="Times New Roman"/>
-        </w:rPr>
-        <w:t xml:space="preserve"> 3</w:t>
-      </w:r>
-      <w:r>
-        <w:rPr>
-          <w:rFonts w:ascii="Times New Roman" w:hAnsi="Times New Roman"/>
-          <w:lang w:val="id-ID"/>
-        </w:rPr>
-        <w:t xml:space="preserve"> - Nama</w:t>
-      </w:r>
-      <w:r>
-        <w:rPr>
-          <w:rFonts w:ascii="Times New Roman" w:hAnsi="Times New Roman"/>
-        </w:rPr>
-        <w:t>&gt;</w:t>
-      </w:r>
-    </w:p>
-    <w:p>
-      <w:pPr>
-        <w:pStyle w:val="ByLine"/>
-        <w:spacing w:before="0" w:after="0"/>
-        <w:rPr>
-          <w:rFonts w:ascii="Times New Roman" w:hAnsi="Times New Roman"/>
-          <w:lang w:val="id-ID"/>
-        </w:rPr>
-      </w:pPr>
-      <w:r>
-        <w:rPr>
-          <w:rFonts w:ascii="Times New Roman" w:hAnsi="Times New Roman"/>
-        </w:rPr>
-        <w:t>&lt;</w:t>
-      </w:r>
-      <w:r>
-        <w:rPr>
-          <w:rFonts w:ascii="Times New Roman" w:hAnsi="Times New Roman"/>
-          <w:lang w:val="id-ID"/>
-        </w:rPr>
-        <w:t>Nim</w:t>
-      </w:r>
-      <w:r>
-        <w:rPr>
-          <w:rFonts w:ascii="Times New Roman" w:hAnsi="Times New Roman"/>
-        </w:rPr>
-        <w:t xml:space="preserve"> 4</w:t>
-      </w:r>
-      <w:r>
-        <w:rPr>
-          <w:rFonts w:ascii="Times New Roman" w:hAnsi="Times New Roman"/>
-          <w:lang w:val="id-ID"/>
-        </w:rPr>
-        <w:t xml:space="preserve"> - Nama</w:t>
-      </w:r>
-      <w:r>
-        <w:rPr>
-          <w:rFonts w:ascii="Times New Roman" w:hAnsi="Times New Roman"/>
-        </w:rPr>
-        <w:t>&gt;</w:t>
-      </w:r>
-    </w:p>
-    <w:p>
-      <w:pPr>
-        <w:pStyle w:val="ByLine"/>
-        <w:spacing w:after="0"/>
-        <w:rPr>
-          <w:rFonts w:ascii="Times New Roman" w:hAnsi="Times New Roman"/>
-          <w:lang w:val="id-ID"/>
-        </w:rPr>
-      </w:pPr>
-    </w:p>
-    <w:p>
-      <w:pPr>
-        <w:pStyle w:val="ByLine"/>
-        <w:spacing w:before="0" w:after="0"/>
-        <w:rPr>
-          <w:rFonts w:ascii="Times New Roman" w:hAnsi="Times New Roman"/>
-          <w:lang w:val="id-ID"/>
-        </w:rPr>
-      </w:pPr>
-    </w:p>
-    <w:p>
-      <w:pPr>
-        <w:pStyle w:val="ByLine"/>
-        <w:rPr>
-          <w:rFonts w:ascii="Times New Roman" w:hAnsi="Times New Roman"/>
-        </w:rPr>
-      </w:pPr>
-    </w:p>
-    <w:p>
-      <w:pPr>
-        <w:pStyle w:val="ByLine"/>
-        <w:rPr>
-          <w:rFonts w:ascii="Times New Roman" w:hAnsi="Times New Roman"/>
-        </w:rPr>
-      </w:pPr>
-      <w:r>
-        <w:rPr>
-          <w:rFonts w:ascii="Times New Roman" w:hAnsi="Times New Roman"/>
-        </w:rPr>
-        <w:t>&lt;date created&gt;</w:t>
-      </w:r>
+        <w:rPr>
+          <w:rFonts w:ascii="Times New Roman" w:hAnsi="Times New Roman"/>
+        </w:rPr>
+      </w:pPr>
     </w:p>
     <w:p>
       <w:pPr>
@@ -322,6 +226,13 @@
           <w:cols w:space="720"/>
         </w:sectPr>
       </w:pPr>
+      <w:r>
+        <w:rPr>
+          <w:rFonts w:ascii="Times New Roman" w:hAnsi="Times New Roman"/>
+          <w:sz w:val="32"/>
+        </w:rPr>
+        <w:t>17 Mei 2025</w:t>
+      </w:r>
     </w:p>
     <w:p>
       <w:pPr>
@@ -6754,7 +6665,6 @@
           <w:rFonts w:ascii="Times New Roman" w:hAnsi="Times New Roman"/>
           <w:lang w:val="id-ID"/>
         </w:rPr>
-        <w:lastRenderedPageBreak/>
         <w:t>Kelola Produk</w:t>
       </w:r>
     </w:p>
@@ -7516,6 +7426,7 @@
           <w:noProof/>
           <w:lang w:val="id-ID"/>
         </w:rPr>
+        <w:lastRenderedPageBreak/>
         <w:drawing>
           <wp:anchor distT="0" distB="0" distL="114300" distR="114300" simplePos="0" relativeHeight="251660288" behindDoc="0" locked="0" layoutInCell="1" allowOverlap="1" wp14:anchorId="2FD93813" wp14:editId="7B703F2A">
             <wp:simplePos x="0" y="0"/>
@@ -8297,6 +8208,7 @@
                 <w:i w:val="0"/>
                 <w:iCs/>
               </w:rPr>
+              <w:lastRenderedPageBreak/>
               <w:t>5. Admin menyimpan perubahan</w:t>
             </w:r>
           </w:p>
@@ -9006,6 +8918,7 @@
                       <w:i w:val="0"/>
                       <w:iCs/>
                     </w:rPr>
+                    <w:lastRenderedPageBreak/>
                     <w:t>4. Admin memilih status baru</w:t>
                   </w:r>
                 </w:p>
@@ -9384,7 +9297,6 @@
           <w:rFonts w:ascii="Times New Roman" w:hAnsi="Times New Roman"/>
           <w:lang w:val="id-ID"/>
         </w:rPr>
-        <w:lastRenderedPageBreak/>
         <w:t>Riwayat Pesanan</w:t>
       </w:r>
     </w:p>
@@ -9843,6 +9755,7 @@
                       <w:i w:val="0"/>
                       <w:iCs/>
                     </w:rPr>
+                    <w:lastRenderedPageBreak/>
                     <w:t>4. Admin kembali ke daftar</w:t>
                   </w:r>
                 </w:p>
@@ -10163,7 +10076,6 @@
           <w:rFonts w:ascii="Times New Roman" w:hAnsi="Times New Roman"/>
           <w:lang w:val="id-ID"/>
         </w:rPr>
-        <w:lastRenderedPageBreak/>
         <w:t>Pemesanan Bakso</w:t>
       </w:r>
     </w:p>
@@ -10559,6 +10471,7 @@
                 <w:rFonts w:ascii="Times New Roman" w:hAnsi="Times New Roman"/>
                 <w:i w:val="0"/>
               </w:rPr>
+              <w:lastRenderedPageBreak/>
               <w:t>3. Admin memilih metode pembayaran</w:t>
             </w:r>
           </w:p>
@@ -11015,7 +10928,6 @@
           <w:rFonts w:ascii="Times New Roman" w:hAnsi="Times New Roman"/>
           <w:lang w:val="id-ID"/>
         </w:rPr>
-        <w:lastRenderedPageBreak/>
         <w:t>Logout</w:t>
       </w:r>
     </w:p>
@@ -11430,6 +11342,7 @@
                 <w:rFonts w:ascii="Times New Roman" w:hAnsi="Times New Roman"/>
                 <w:i w:val="0"/>
               </w:rPr>
+              <w:lastRenderedPageBreak/>
               <w:t>3. Admin menekan "Tidak"</w:t>
             </w:r>
           </w:p>
@@ -16858,7 +16771,6 @@
   <w:style w:type="character" w:default="1" w:styleId="DefaultParagraphFont">
     <w:name w:val="Default Paragraph Font"/>
     <w:uiPriority w:val="1"/>
-    <w:semiHidden/>
     <w:unhideWhenUsed/>
   </w:style>
   <w:style w:type="table" w:default="1" w:styleId="TableNormal">

</xml_diff>